<commit_message>
The use of EP4CE10 clock
add PLL information
</commit_message>
<xml_diff>
--- a/EP4CE10时钟.docx
+++ b/EP4CE10时钟.docx
@@ -163,7 +163,6 @@
           <w:sz w:val="28"/>
           <w:szCs w:val="28"/>
         </w:rPr>
-        <w:lastRenderedPageBreak/>
         <w:drawing>
           <wp:inline distT="0" distB="0" distL="0" distR="0" wp14:anchorId="713AEE88" wp14:editId="1ADE97E7">
             <wp:extent cx="5274310" cy="2722880"/>
@@ -279,7 +278,6 @@
           <w:sz w:val="28"/>
           <w:szCs w:val="28"/>
         </w:rPr>
-        <w:lastRenderedPageBreak/>
         <w:drawing>
           <wp:inline distT="0" distB="0" distL="0" distR="0">
             <wp:extent cx="5274310" cy="2961005"/>
@@ -394,15 +392,7 @@
           <w:sz w:val="28"/>
           <w:szCs w:val="28"/>
         </w:rPr>
-        <w:t xml:space="preserve">The clock control block drives the GCLKs. Clock control blocks are located on each side of the device, close to the </w:t>
-      </w:r>
-      <w:r>
-        <w:rPr>
-          <w:sz w:val="28"/>
-          <w:szCs w:val="28"/>
-        </w:rPr>
-        <w:lastRenderedPageBreak/>
-        <w:t>dedicated clock input pins. GCLKs are optimized for minimum clock skew and delay.</w:t>
+        <w:t>The clock control block drives the GCLKs. Clock control blocks are located on each side of the device, close to the dedicated clock input pins. GCLKs are optimized for minimum clock skew and delay.</w:t>
       </w:r>
     </w:p>
     <w:p>
@@ -535,7 +525,15 @@
           <w:sz w:val="28"/>
           <w:szCs w:val="28"/>
         </w:rPr>
-        <w:t>control block inputs are outputs of another</w:t>
+        <w:t xml:space="preserve">control </w:t>
+      </w:r>
+      <w:r>
+        <w:rPr>
+          <w:sz w:val="28"/>
+          <w:szCs w:val="28"/>
+        </w:rPr>
+        <w:lastRenderedPageBreak/>
+        <w:t>block inputs are outputs of another</w:t>
       </w:r>
       <w:r>
         <w:rPr>
@@ -580,7 +578,6 @@
         <w:rPr>
           <w:noProof/>
         </w:rPr>
-        <w:lastRenderedPageBreak/>
         <w:drawing>
           <wp:inline distT="0" distB="0" distL="0" distR="0" wp14:anchorId="0EA994F7" wp14:editId="3530C7A8">
             <wp:extent cx="5274310" cy="2841625"/>
@@ -756,7 +753,6 @@
           <w:sz w:val="28"/>
           <w:szCs w:val="28"/>
         </w:rPr>
-        <w:lastRenderedPageBreak/>
         <w:t>The inputs to the five clock control blocks on each side of the Cyclone IV E device must be chosen from among the following clock sources:</w:t>
       </w:r>
     </w:p>
@@ -803,6 +799,7 @@
           <w:sz w:val="28"/>
           <w:szCs w:val="28"/>
         </w:rPr>
+        <w:lastRenderedPageBreak/>
         <w:t>Five PLL counter outputs</w:t>
       </w:r>
     </w:p>
@@ -882,7 +879,6 @@
           <w:sz w:val="28"/>
           <w:szCs w:val="28"/>
         </w:rPr>
-        <w:lastRenderedPageBreak/>
         <w:drawing>
           <wp:inline distT="0" distB="0" distL="0" distR="0">
             <wp:extent cx="5274310" cy="2660015"/>
@@ -1269,15 +1265,7 @@
           <w:sz w:val="28"/>
           <w:szCs w:val="28"/>
         </w:rPr>
-        <w:t xml:space="preserve">according to your </w:t>
-      </w:r>
-      <w:r>
-        <w:rPr>
-          <w:sz w:val="28"/>
-          <w:szCs w:val="28"/>
-        </w:rPr>
-        <w:lastRenderedPageBreak/>
-        <w:t>specifications.</w:t>
+        <w:t>according to your specifications.</w:t>
       </w:r>
     </w:p>
     <w:p>
@@ -1299,16 +1287,7 @@
           <w:sz w:val="28"/>
           <w:szCs w:val="28"/>
         </w:rPr>
-        <w:t>To generate a simulation testbench, click Generate &gt; Generate Testb</w:t>
-      </w:r>
-      <w:bookmarkStart w:id="0" w:name="_GoBack"/>
-      <w:bookmarkEnd w:id="0"/>
-      <w:r>
-        <w:rPr>
-          <w:sz w:val="28"/>
-          <w:szCs w:val="28"/>
-        </w:rPr>
-        <w:t>ench System.</w:t>
+        <w:t>To generate a simulation testbench, click Generate &gt; Generate Testbench System.</w:t>
       </w:r>
     </w:p>
     <w:p>
@@ -1367,6 +1346,7 @@
           <w:sz w:val="28"/>
           <w:szCs w:val="28"/>
         </w:rPr>
+        <w:lastRenderedPageBreak/>
         <w:t>Click Finish. The parameter editor adds the top-level .qsys file to the current project automatically. If</w:t>
       </w:r>
       <w:r>
@@ -1482,9 +1462,752 @@
         </w:rPr>
       </w:pPr>
     </w:p>
+    <w:p>
+      <w:pPr>
+        <w:jc w:val="left"/>
+        <w:rPr>
+          <w:sz w:val="28"/>
+          <w:szCs w:val="28"/>
+        </w:rPr>
+      </w:pPr>
+    </w:p>
+    <w:p>
+      <w:pPr>
+        <w:jc w:val="left"/>
+        <w:rPr>
+          <w:sz w:val="28"/>
+          <w:szCs w:val="28"/>
+        </w:rPr>
+      </w:pPr>
+    </w:p>
+    <w:p>
+      <w:pPr>
+        <w:jc w:val="left"/>
+        <w:rPr>
+          <w:sz w:val="28"/>
+          <w:szCs w:val="28"/>
+        </w:rPr>
+      </w:pPr>
+    </w:p>
+    <w:p>
+      <w:pPr>
+        <w:jc w:val="left"/>
+        <w:rPr>
+          <w:sz w:val="28"/>
+          <w:szCs w:val="28"/>
+        </w:rPr>
+      </w:pPr>
+    </w:p>
+    <w:p>
+      <w:pPr>
+        <w:jc w:val="left"/>
+        <w:rPr>
+          <w:rFonts w:hint="eastAsia"/>
+          <w:sz w:val="28"/>
+          <w:szCs w:val="28"/>
+        </w:rPr>
+      </w:pPr>
+    </w:p>
+    <w:p>
+      <w:pPr>
+        <w:jc w:val="left"/>
+        <w:rPr>
+          <w:b/>
+          <w:sz w:val="28"/>
+          <w:szCs w:val="28"/>
+        </w:rPr>
+      </w:pPr>
+      <w:r>
+        <w:rPr>
+          <w:b/>
+          <w:sz w:val="28"/>
+          <w:szCs w:val="28"/>
+        </w:rPr>
+        <w:t>PLLs in Cyclone IV Devices</w:t>
+      </w:r>
+    </w:p>
+    <w:p>
+      <w:pPr>
+        <w:jc w:val="left"/>
+        <w:rPr>
+          <w:sz w:val="28"/>
+          <w:szCs w:val="28"/>
+        </w:rPr>
+      </w:pPr>
+      <w:r>
+        <w:rPr>
+          <w:sz w:val="28"/>
+          <w:szCs w:val="28"/>
+        </w:rPr>
+        <w:t>Cyclone IV E devices only have the general purpose PLLs.</w:t>
+      </w:r>
+      <w:r>
+        <w:rPr>
+          <w:sz w:val="28"/>
+          <w:szCs w:val="28"/>
+        </w:rPr>
+        <w:t xml:space="preserve"> </w:t>
+      </w:r>
+      <w:r>
+        <w:rPr>
+          <w:rFonts w:hint="eastAsia"/>
+          <w:sz w:val="28"/>
+          <w:szCs w:val="28"/>
+        </w:rPr>
+        <w:t>It can b</w:t>
+      </w:r>
+      <w:r>
+        <w:rPr>
+          <w:sz w:val="28"/>
+          <w:szCs w:val="28"/>
+        </w:rPr>
+        <w:t xml:space="preserve">e </w:t>
+      </w:r>
+      <w:r>
+        <w:rPr>
+          <w:sz w:val="28"/>
+          <w:szCs w:val="28"/>
+        </w:rPr>
+        <w:t xml:space="preserve">used for general-purpose applications in the FPGA </w:t>
+      </w:r>
+    </w:p>
+    <w:p>
+      <w:pPr>
+        <w:jc w:val="left"/>
+        <w:rPr>
+          <w:sz w:val="28"/>
+          <w:szCs w:val="28"/>
+        </w:rPr>
+      </w:pPr>
+      <w:proofErr w:type="gramStart"/>
+      <w:r>
+        <w:rPr>
+          <w:sz w:val="28"/>
+          <w:szCs w:val="28"/>
+        </w:rPr>
+        <w:t>fabric</w:t>
+      </w:r>
+      <w:proofErr w:type="gramEnd"/>
+      <w:r>
+        <w:rPr>
+          <w:sz w:val="28"/>
+          <w:szCs w:val="28"/>
+        </w:rPr>
+        <w:t xml:space="preserve"> and periphery such as external memory interfaces.</w:t>
+      </w:r>
+      <w:r>
+        <w:rPr>
+          <w:sz w:val="28"/>
+          <w:szCs w:val="28"/>
+        </w:rPr>
+        <w:t xml:space="preserve"> Note</w:t>
+      </w:r>
+      <w:proofErr w:type="gramStart"/>
+      <w:r>
+        <w:rPr>
+          <w:sz w:val="28"/>
+          <w:szCs w:val="28"/>
+        </w:rPr>
+        <w:t>:</w:t>
+      </w:r>
+      <w:r>
+        <w:rPr>
+          <w:sz w:val="28"/>
+          <w:szCs w:val="28"/>
+        </w:rPr>
+        <w:t>The</w:t>
+      </w:r>
+      <w:proofErr w:type="gramEnd"/>
+      <w:r>
+        <w:rPr>
+          <w:sz w:val="28"/>
+          <w:szCs w:val="28"/>
+        </w:rPr>
+        <w:t xml:space="preserve"> general I/O pins cannot drive the PLL clock input pins.</w:t>
+      </w:r>
+    </w:p>
+    <w:p>
+      <w:pPr>
+        <w:pStyle w:val="a5"/>
+        <w:numPr>
+          <w:ilvl w:val="0"/>
+          <w:numId w:val="11"/>
+        </w:numPr>
+        <w:ind w:firstLineChars="0"/>
+        <w:jc w:val="left"/>
+        <w:rPr>
+          <w:sz w:val="28"/>
+          <w:szCs w:val="28"/>
+        </w:rPr>
+      </w:pPr>
+      <w:r>
+        <w:rPr>
+          <w:sz w:val="28"/>
+          <w:szCs w:val="28"/>
+        </w:rPr>
+        <w:lastRenderedPageBreak/>
+        <w:t>T</w:t>
+      </w:r>
+      <w:r>
+        <w:rPr>
+          <w:sz w:val="28"/>
+          <w:szCs w:val="28"/>
+        </w:rPr>
+        <w:t>he features available in Cyclone IV E PLLs</w:t>
+      </w:r>
+    </w:p>
+    <w:p>
+      <w:pPr>
+        <w:pStyle w:val="a5"/>
+        <w:ind w:left="360" w:firstLineChars="0" w:firstLine="0"/>
+        <w:jc w:val="center"/>
+        <w:rPr>
+          <w:sz w:val="28"/>
+          <w:szCs w:val="28"/>
+        </w:rPr>
+      </w:pPr>
+      <w:r>
+        <w:rPr>
+          <w:rFonts w:hint="eastAsia"/>
+          <w:noProof/>
+          <w:sz w:val="28"/>
+          <w:szCs w:val="28"/>
+        </w:rPr>
+        <w:drawing>
+          <wp:inline distT="0" distB="0" distL="0" distR="0">
+            <wp:extent cx="5981065" cy="5274310"/>
+            <wp:effectExtent l="0" t="0" r="635" b="2540"/>
+            <wp:docPr id="8" name="图片 8"/>
+            <wp:cNvGraphicFramePr>
+              <a:graphicFrameLocks xmlns:a="http://schemas.openxmlformats.org/drawingml/2006/main" noChangeAspect="1"/>
+            </wp:cNvGraphicFramePr>
+            <a:graphic xmlns:a="http://schemas.openxmlformats.org/drawingml/2006/main">
+              <a:graphicData uri="http://schemas.openxmlformats.org/drawingml/2006/picture">
+                <pic:pic xmlns:pic="http://schemas.openxmlformats.org/drawingml/2006/picture">
+                  <pic:nvPicPr>
+                    <pic:cNvPr id="8" name="QQ截图20150917101819.jpg"/>
+                    <pic:cNvPicPr/>
+                  </pic:nvPicPr>
+                  <pic:blipFill>
+                    <a:blip r:embed="rId14">
+                      <a:extLst>
+                        <a:ext uri="{28A0092B-C50C-407E-A947-70E740481C1C}">
+                          <a14:useLocalDpi xmlns:a14="http://schemas.microsoft.com/office/drawing/2010/main" val="0"/>
+                        </a:ext>
+                      </a:extLst>
+                    </a:blip>
+                    <a:stretch>
+                      <a:fillRect/>
+                    </a:stretch>
+                  </pic:blipFill>
+                  <pic:spPr>
+                    <a:xfrm>
+                      <a:off x="0" y="0"/>
+                      <a:ext cx="5981065" cy="5274310"/>
+                    </a:xfrm>
+                    <a:prstGeom prst="rect">
+                      <a:avLst/>
+                    </a:prstGeom>
+                  </pic:spPr>
+                </pic:pic>
+              </a:graphicData>
+            </a:graphic>
+          </wp:inline>
+        </w:drawing>
+      </w:r>
+    </w:p>
+    <w:p>
+      <w:pPr>
+        <w:pStyle w:val="a5"/>
+        <w:ind w:left="360" w:firstLineChars="0" w:firstLine="0"/>
+        <w:jc w:val="left"/>
+        <w:rPr>
+          <w:rFonts w:hint="eastAsia"/>
+          <w:color w:val="FF0000"/>
+          <w:sz w:val="28"/>
+          <w:szCs w:val="28"/>
+        </w:rPr>
+      </w:pPr>
+      <w:r>
+        <w:rPr>
+          <w:rFonts w:hint="eastAsia"/>
+          <w:sz w:val="28"/>
+          <w:szCs w:val="28"/>
+        </w:rPr>
+        <w:t xml:space="preserve">                    </w:t>
+      </w:r>
+      <w:r>
+        <w:rPr>
+          <w:color w:val="FF0000"/>
+          <w:sz w:val="28"/>
+          <w:szCs w:val="28"/>
+        </w:rPr>
+        <w:t xml:space="preserve">Output counters </w:t>
+      </w:r>
+      <w:r>
+        <w:rPr>
+          <w:rFonts w:hint="eastAsia"/>
+          <w:color w:val="FF0000"/>
+          <w:sz w:val="28"/>
+          <w:szCs w:val="28"/>
+        </w:rPr>
+        <w:t>是什么不太清楚</w:t>
+      </w:r>
+      <w:r>
+        <w:rPr>
+          <w:color w:val="FF0000"/>
+          <w:sz w:val="28"/>
+          <w:szCs w:val="28"/>
+        </w:rPr>
+        <w:t>，从</w:t>
+      </w:r>
+      <w:r>
+        <w:rPr>
+          <w:rFonts w:hint="eastAsia"/>
+          <w:color w:val="FF0000"/>
+          <w:sz w:val="28"/>
+          <w:szCs w:val="28"/>
+        </w:rPr>
+        <w:t>下面</w:t>
+      </w:r>
+      <w:r>
+        <w:rPr>
+          <w:color w:val="FF0000"/>
+          <w:sz w:val="28"/>
+          <w:szCs w:val="28"/>
+        </w:rPr>
+        <w:t>的框图理解应该是不同</w:t>
+      </w:r>
+      <w:r>
+        <w:rPr>
+          <w:rFonts w:hint="eastAsia"/>
+          <w:color w:val="FF0000"/>
+          <w:sz w:val="28"/>
+          <w:szCs w:val="28"/>
+        </w:rPr>
+        <w:t>分频</w:t>
+      </w:r>
+      <w:r>
+        <w:rPr>
+          <w:color w:val="FF0000"/>
+          <w:sz w:val="28"/>
+          <w:szCs w:val="28"/>
+        </w:rPr>
+        <w:t>频率的计数。</w:t>
+      </w:r>
+    </w:p>
+    <w:p>
+      <w:pPr>
+        <w:pStyle w:val="a5"/>
+        <w:numPr>
+          <w:ilvl w:val="0"/>
+          <w:numId w:val="11"/>
+        </w:numPr>
+        <w:ind w:firstLineChars="0"/>
+        <w:jc w:val="left"/>
+        <w:rPr>
+          <w:sz w:val="28"/>
+          <w:szCs w:val="28"/>
+        </w:rPr>
+      </w:pPr>
+      <w:r>
+        <w:rPr>
+          <w:sz w:val="28"/>
+          <w:szCs w:val="28"/>
+        </w:rPr>
+        <w:t>PLL Block Diagram</w:t>
+      </w:r>
+    </w:p>
+    <w:p>
+      <w:pPr>
+        <w:pStyle w:val="a5"/>
+        <w:ind w:left="360" w:firstLineChars="0" w:firstLine="0"/>
+        <w:jc w:val="center"/>
+        <w:rPr>
+          <w:rFonts w:hint="eastAsia"/>
+          <w:sz w:val="28"/>
+          <w:szCs w:val="28"/>
+        </w:rPr>
+      </w:pPr>
+      <w:r>
+        <w:rPr>
+          <w:rFonts w:hint="eastAsia"/>
+          <w:noProof/>
+          <w:sz w:val="28"/>
+          <w:szCs w:val="28"/>
+        </w:rPr>
+        <w:lastRenderedPageBreak/>
+        <w:drawing>
+          <wp:inline distT="0" distB="0" distL="0" distR="0">
+            <wp:extent cx="7877175" cy="4905375"/>
+            <wp:effectExtent l="0" t="0" r="9525" b="9525"/>
+            <wp:docPr id="9" name="图片 9"/>
+            <wp:cNvGraphicFramePr>
+              <a:graphicFrameLocks xmlns:a="http://schemas.openxmlformats.org/drawingml/2006/main" noChangeAspect="1"/>
+            </wp:cNvGraphicFramePr>
+            <a:graphic xmlns:a="http://schemas.openxmlformats.org/drawingml/2006/main">
+              <a:graphicData uri="http://schemas.openxmlformats.org/drawingml/2006/picture">
+                <pic:pic xmlns:pic="http://schemas.openxmlformats.org/drawingml/2006/picture">
+                  <pic:nvPicPr>
+                    <pic:cNvPr id="9" name="QQ截图20150917105502.jpg"/>
+                    <pic:cNvPicPr/>
+                  </pic:nvPicPr>
+                  <pic:blipFill>
+                    <a:blip r:embed="rId15">
+                      <a:extLst>
+                        <a:ext uri="{28A0092B-C50C-407E-A947-70E740481C1C}">
+                          <a14:useLocalDpi xmlns:a14="http://schemas.microsoft.com/office/drawing/2010/main" val="0"/>
+                        </a:ext>
+                      </a:extLst>
+                    </a:blip>
+                    <a:stretch>
+                      <a:fillRect/>
+                    </a:stretch>
+                  </pic:blipFill>
+                  <pic:spPr>
+                    <a:xfrm>
+                      <a:off x="0" y="0"/>
+                      <a:ext cx="7877175" cy="4905375"/>
+                    </a:xfrm>
+                    <a:prstGeom prst="rect">
+                      <a:avLst/>
+                    </a:prstGeom>
+                  </pic:spPr>
+                </pic:pic>
+              </a:graphicData>
+            </a:graphic>
+          </wp:inline>
+        </w:drawing>
+      </w:r>
+    </w:p>
+    <w:p>
+      <w:pPr>
+        <w:pStyle w:val="a5"/>
+        <w:numPr>
+          <w:ilvl w:val="0"/>
+          <w:numId w:val="11"/>
+        </w:numPr>
+        <w:ind w:firstLineChars="0"/>
+        <w:jc w:val="left"/>
+        <w:rPr>
+          <w:sz w:val="28"/>
+          <w:szCs w:val="28"/>
+        </w:rPr>
+      </w:pPr>
+      <w:r>
+        <w:rPr>
+          <w:sz w:val="28"/>
+          <w:szCs w:val="28"/>
+        </w:rPr>
+        <w:t>External Clock Outputs</w:t>
+      </w:r>
+    </w:p>
+    <w:p>
+      <w:pPr>
+        <w:pStyle w:val="a5"/>
+        <w:ind w:left="360" w:firstLine="560"/>
+        <w:jc w:val="left"/>
+        <w:rPr>
+          <w:sz w:val="28"/>
+          <w:szCs w:val="28"/>
+        </w:rPr>
+      </w:pPr>
+      <w:r>
+        <w:rPr>
+          <w:sz w:val="28"/>
+          <w:szCs w:val="28"/>
+        </w:rPr>
+        <w:t>Each PLL of Cyclone IV devices supports one single-ended clock output or one differential clock output. Only the C0 output counter can feed the dedicated external clock outputs, as shown in Figure 5–11, without going through the GCLK. Other output counters can feed other I/O pins through the GCLK</w:t>
+      </w:r>
+      <w:r>
+        <w:rPr>
+          <w:sz w:val="28"/>
+          <w:szCs w:val="28"/>
+        </w:rPr>
+        <w:t xml:space="preserve">. </w:t>
+      </w:r>
+      <w:r>
+        <w:rPr>
+          <w:sz w:val="28"/>
+          <w:szCs w:val="28"/>
+        </w:rPr>
+        <w:t>Cyclone IV PLLs can drive out to any regular I/O pin through the GCLK.</w:t>
+      </w:r>
+      <w:r>
+        <w:rPr>
+          <w:rFonts w:hint="eastAsia"/>
+          <w:sz w:val="28"/>
+          <w:szCs w:val="28"/>
+        </w:rPr>
+        <w:t>（</w:t>
+      </w:r>
+      <w:r>
+        <w:rPr>
+          <w:sz w:val="28"/>
+          <w:szCs w:val="28"/>
+        </w:rPr>
+        <w:t>也就是</w:t>
+      </w:r>
+      <w:r>
+        <w:rPr>
+          <w:sz w:val="28"/>
+          <w:szCs w:val="28"/>
+        </w:rPr>
+        <w:lastRenderedPageBreak/>
+        <w:t>说</w:t>
+      </w:r>
+      <w:r>
+        <w:rPr>
+          <w:sz w:val="28"/>
+          <w:szCs w:val="28"/>
+        </w:rPr>
+        <w:t>PLL</w:t>
+      </w:r>
+      <w:r>
+        <w:rPr>
+          <w:rFonts w:hint="eastAsia"/>
+          <w:sz w:val="28"/>
+          <w:szCs w:val="28"/>
+        </w:rPr>
+        <w:t>的</w:t>
+      </w:r>
+      <w:r>
+        <w:rPr>
+          <w:sz w:val="28"/>
+          <w:szCs w:val="28"/>
+        </w:rPr>
+        <w:t>时钟输出可以</w:t>
+      </w:r>
+      <w:r>
+        <w:rPr>
+          <w:rFonts w:hint="eastAsia"/>
+          <w:sz w:val="28"/>
+          <w:szCs w:val="28"/>
+        </w:rPr>
+        <w:t>通过</w:t>
+      </w:r>
+      <w:r>
+        <w:rPr>
+          <w:rFonts w:hint="eastAsia"/>
+          <w:sz w:val="28"/>
+          <w:szCs w:val="28"/>
+        </w:rPr>
+        <w:t>GCLK</w:t>
+      </w:r>
+      <w:r>
+        <w:rPr>
+          <w:rFonts w:hint="eastAsia"/>
+          <w:sz w:val="28"/>
+          <w:szCs w:val="28"/>
+        </w:rPr>
+        <w:t>输出</w:t>
+      </w:r>
+      <w:r>
+        <w:rPr>
+          <w:sz w:val="28"/>
+          <w:szCs w:val="28"/>
+        </w:rPr>
+        <w:t>到</w:t>
+      </w:r>
+      <w:r>
+        <w:rPr>
+          <w:rFonts w:hint="eastAsia"/>
+          <w:sz w:val="28"/>
+          <w:szCs w:val="28"/>
+        </w:rPr>
+        <w:t>普通</w:t>
+      </w:r>
+      <w:r>
+        <w:rPr>
+          <w:sz w:val="28"/>
+          <w:szCs w:val="28"/>
+        </w:rPr>
+        <w:t>I/O</w:t>
+      </w:r>
+      <w:r>
+        <w:rPr>
+          <w:sz w:val="28"/>
+          <w:szCs w:val="28"/>
+        </w:rPr>
+        <w:t>管脚上</w:t>
+      </w:r>
+      <w:r>
+        <w:rPr>
+          <w:rFonts w:hint="eastAsia"/>
+          <w:sz w:val="28"/>
+          <w:szCs w:val="28"/>
+        </w:rPr>
+        <w:t>。</w:t>
+      </w:r>
+      <w:r>
+        <w:rPr>
+          <w:sz w:val="28"/>
+          <w:szCs w:val="28"/>
+        </w:rPr>
+        <w:t>我理解</w:t>
+      </w:r>
+      <w:r>
+        <w:rPr>
+          <w:rFonts w:hint="eastAsia"/>
+          <w:sz w:val="28"/>
+          <w:szCs w:val="28"/>
+        </w:rPr>
+        <w:t>的</w:t>
+      </w:r>
+      <w:r>
+        <w:rPr>
+          <w:sz w:val="28"/>
+          <w:szCs w:val="28"/>
+        </w:rPr>
+        <w:t>是通过</w:t>
+      </w:r>
+      <w:r>
+        <w:rPr>
+          <w:rFonts w:hint="eastAsia"/>
+          <w:sz w:val="28"/>
+          <w:szCs w:val="28"/>
+        </w:rPr>
+        <w:t>PLL</w:t>
+      </w:r>
+      <w:r>
+        <w:rPr>
+          <w:rFonts w:hint="eastAsia"/>
+          <w:sz w:val="28"/>
+          <w:szCs w:val="28"/>
+        </w:rPr>
+        <w:t>驱动</w:t>
+      </w:r>
+      <w:r>
+        <w:rPr>
+          <w:rFonts w:hint="eastAsia"/>
+          <w:sz w:val="28"/>
+          <w:szCs w:val="28"/>
+        </w:rPr>
+        <w:t>GCLK</w:t>
+      </w:r>
+      <w:r>
+        <w:rPr>
+          <w:rFonts w:hint="eastAsia"/>
+          <w:sz w:val="28"/>
+          <w:szCs w:val="28"/>
+        </w:rPr>
+        <w:t>，</w:t>
+      </w:r>
+      <w:r>
+        <w:rPr>
+          <w:sz w:val="28"/>
+          <w:szCs w:val="28"/>
+        </w:rPr>
+        <w:t>然后由</w:t>
+      </w:r>
+      <w:r>
+        <w:rPr>
+          <w:rFonts w:hint="eastAsia"/>
+          <w:sz w:val="28"/>
+          <w:szCs w:val="28"/>
+        </w:rPr>
+        <w:t>GCLK</w:t>
+      </w:r>
+      <w:r>
+        <w:rPr>
+          <w:rFonts w:hint="eastAsia"/>
+          <w:sz w:val="28"/>
+          <w:szCs w:val="28"/>
+        </w:rPr>
+        <w:t>输出</w:t>
+      </w:r>
+      <w:r>
+        <w:rPr>
+          <w:sz w:val="28"/>
+          <w:szCs w:val="28"/>
+        </w:rPr>
+        <w:t>给普通</w:t>
+      </w:r>
+      <w:r>
+        <w:rPr>
+          <w:rFonts w:hint="eastAsia"/>
+          <w:sz w:val="28"/>
+          <w:szCs w:val="28"/>
+        </w:rPr>
+        <w:t>I/O.</w:t>
+      </w:r>
+      <w:r>
+        <w:rPr>
+          <w:rFonts w:hint="eastAsia"/>
+          <w:sz w:val="28"/>
+          <w:szCs w:val="28"/>
+        </w:rPr>
+        <w:t>）</w:t>
+      </w:r>
+    </w:p>
+    <w:p>
+      <w:pPr>
+        <w:pStyle w:val="a5"/>
+        <w:ind w:left="360"/>
+        <w:jc w:val="center"/>
+        <w:rPr>
+          <w:sz w:val="28"/>
+          <w:szCs w:val="28"/>
+        </w:rPr>
+      </w:pPr>
+      <w:bookmarkStart w:id="0" w:name="_GoBack"/>
+      <w:r>
+        <w:rPr>
+          <w:noProof/>
+        </w:rPr>
+        <w:drawing>
+          <wp:inline distT="0" distB="0" distL="0" distR="0" wp14:anchorId="0246795B" wp14:editId="2DA91E78">
+            <wp:extent cx="5880309" cy="5800725"/>
+            <wp:effectExtent l="0" t="0" r="6350" b="0"/>
+            <wp:docPr id="10" name="图片 10"/>
+            <wp:cNvGraphicFramePr>
+              <a:graphicFrameLocks xmlns:a="http://schemas.openxmlformats.org/drawingml/2006/main" noChangeAspect="1"/>
+            </wp:cNvGraphicFramePr>
+            <a:graphic xmlns:a="http://schemas.openxmlformats.org/drawingml/2006/main">
+              <a:graphicData uri="http://schemas.openxmlformats.org/drawingml/2006/picture">
+                <pic:pic xmlns:pic="http://schemas.openxmlformats.org/drawingml/2006/picture">
+                  <pic:nvPicPr>
+                    <pic:cNvPr id="1" name=""/>
+                    <pic:cNvPicPr/>
+                  </pic:nvPicPr>
+                  <pic:blipFill>
+                    <a:blip r:embed="rId16"/>
+                    <a:stretch>
+                      <a:fillRect/>
+                    </a:stretch>
+                  </pic:blipFill>
+                  <pic:spPr>
+                    <a:xfrm>
+                      <a:off x="0" y="0"/>
+                      <a:ext cx="5883266" cy="5803642"/>
+                    </a:xfrm>
+                    <a:prstGeom prst="rect">
+                      <a:avLst/>
+                    </a:prstGeom>
+                  </pic:spPr>
+                </pic:pic>
+              </a:graphicData>
+            </a:graphic>
+          </wp:inline>
+        </w:drawing>
+      </w:r>
+      <w:bookmarkEnd w:id="0"/>
+    </w:p>
+    <w:p>
+      <w:pPr>
+        <w:pStyle w:val="a5"/>
+        <w:ind w:left="360" w:firstLine="560"/>
+        <w:jc w:val="left"/>
+        <w:rPr>
+          <w:rFonts w:hint="eastAsia"/>
+          <w:sz w:val="28"/>
+          <w:szCs w:val="28"/>
+        </w:rPr>
+      </w:pPr>
+    </w:p>
     <w:sectPr>
       <w:pgSz w:w="16838" w:h="11906" w:orient="landscape"/>
-      <w:pgMar w:top="1800" w:right="1440" w:bottom="1800" w:left="1440" w:header="851" w:footer="992" w:gutter="0"/>
+      <w:pgMar w:top="720" w:right="720" w:bottom="720" w:left="720" w:header="851" w:footer="992" w:gutter="0"/>
       <w:cols w:space="425"/>
       <w:docGrid w:type="lines" w:linePitch="312"/>
     </w:sectPr>
@@ -1533,6 +2256,95 @@
 <file path=word/numbering.xml><?xml version="1.0" encoding="utf-8"?>
 <w:numbering xmlns:wpc="http://schemas.microsoft.com/office/word/2010/wordprocessingCanvas" xmlns:mc="http://schemas.openxmlformats.org/markup-compatibility/2006" xmlns:o="urn:schemas-microsoft-com:office:office" xmlns:r="http://schemas.openxmlformats.org/officeDocument/2006/relationships" xmlns:m="http://schemas.openxmlformats.org/officeDocument/2006/math" xmlns:v="urn:schemas-microsoft-com:vml" xmlns:wp14="http://schemas.microsoft.com/office/word/2010/wordprocessingDrawing" xmlns:wp="http://schemas.openxmlformats.org/drawingml/2006/wordprocessingDrawing" xmlns:w10="urn:schemas-microsoft-com:office:word" xmlns:w="http://schemas.openxmlformats.org/wordprocessingml/2006/main" xmlns:w14="http://schemas.microsoft.com/office/word/2010/wordml" xmlns:w15="http://schemas.microsoft.com/office/word/2012/wordml" xmlns:wpg="http://schemas.microsoft.com/office/word/2010/wordprocessingGroup" xmlns:wpi="http://schemas.microsoft.com/office/word/2010/wordprocessingInk" xmlns:wne="http://schemas.microsoft.com/office/word/2006/wordml" xmlns:wps="http://schemas.microsoft.com/office/word/2010/wordprocessingShape" mc:Ignorable="w14 w15 wp14">
   <w:abstractNum w:abstractNumId="0">
+    <w:nsid w:val="08FF4A71"/>
+    <w:multiLevelType w:val="hybridMultilevel"/>
+    <w:tmpl w:val="7408B002"/>
+    <w:lvl w:ilvl="0" w:tplc="04A8F234">
+      <w:start w:val="1"/>
+      <w:numFmt w:val="decimal"/>
+      <w:lvlText w:val="%1."/>
+      <w:lvlJc w:val="left"/>
+      <w:pPr>
+        <w:ind w:left="360" w:hanging="360"/>
+      </w:pPr>
+      <w:rPr>
+        <w:rFonts w:hint="default"/>
+      </w:rPr>
+    </w:lvl>
+    <w:lvl w:ilvl="1" w:tplc="04090019" w:tentative="1">
+      <w:start w:val="1"/>
+      <w:numFmt w:val="lowerLetter"/>
+      <w:lvlText w:val="%2)"/>
+      <w:lvlJc w:val="left"/>
+      <w:pPr>
+        <w:ind w:left="840" w:hanging="420"/>
+      </w:pPr>
+    </w:lvl>
+    <w:lvl w:ilvl="2" w:tplc="0409001B" w:tentative="1">
+      <w:start w:val="1"/>
+      <w:numFmt w:val="lowerRoman"/>
+      <w:lvlText w:val="%3."/>
+      <w:lvlJc w:val="right"/>
+      <w:pPr>
+        <w:ind w:left="1260" w:hanging="420"/>
+      </w:pPr>
+    </w:lvl>
+    <w:lvl w:ilvl="3" w:tplc="0409000F" w:tentative="1">
+      <w:start w:val="1"/>
+      <w:numFmt w:val="decimal"/>
+      <w:lvlText w:val="%4."/>
+      <w:lvlJc w:val="left"/>
+      <w:pPr>
+        <w:ind w:left="1680" w:hanging="420"/>
+      </w:pPr>
+    </w:lvl>
+    <w:lvl w:ilvl="4" w:tplc="04090019" w:tentative="1">
+      <w:start w:val="1"/>
+      <w:numFmt w:val="lowerLetter"/>
+      <w:lvlText w:val="%5)"/>
+      <w:lvlJc w:val="left"/>
+      <w:pPr>
+        <w:ind w:left="2100" w:hanging="420"/>
+      </w:pPr>
+    </w:lvl>
+    <w:lvl w:ilvl="5" w:tplc="0409001B" w:tentative="1">
+      <w:start w:val="1"/>
+      <w:numFmt w:val="lowerRoman"/>
+      <w:lvlText w:val="%6."/>
+      <w:lvlJc w:val="right"/>
+      <w:pPr>
+        <w:ind w:left="2520" w:hanging="420"/>
+      </w:pPr>
+    </w:lvl>
+    <w:lvl w:ilvl="6" w:tplc="0409000F" w:tentative="1">
+      <w:start w:val="1"/>
+      <w:numFmt w:val="decimal"/>
+      <w:lvlText w:val="%7."/>
+      <w:lvlJc w:val="left"/>
+      <w:pPr>
+        <w:ind w:left="2940" w:hanging="420"/>
+      </w:pPr>
+    </w:lvl>
+    <w:lvl w:ilvl="7" w:tplc="04090019" w:tentative="1">
+      <w:start w:val="1"/>
+      <w:numFmt w:val="lowerLetter"/>
+      <w:lvlText w:val="%8)"/>
+      <w:lvlJc w:val="left"/>
+      <w:pPr>
+        <w:ind w:left="3360" w:hanging="420"/>
+      </w:pPr>
+    </w:lvl>
+    <w:lvl w:ilvl="8" w:tplc="0409001B" w:tentative="1">
+      <w:start w:val="1"/>
+      <w:numFmt w:val="lowerRoman"/>
+      <w:lvlText w:val="%9."/>
+      <w:lvlJc w:val="right"/>
+      <w:pPr>
+        <w:ind w:left="3780" w:hanging="420"/>
+      </w:pPr>
+    </w:lvl>
+  </w:abstractNum>
+  <w:abstractNum w:abstractNumId="1">
     <w:nsid w:val="20587789"/>
     <w:multiLevelType w:val="hybridMultilevel"/>
     <w:tmpl w:val="B7DAC83C"/>
@@ -1621,7 +2433,7 @@
       </w:pPr>
     </w:lvl>
   </w:abstractNum>
-  <w:abstractNum w:abstractNumId="1">
+  <w:abstractNum w:abstractNumId="2">
     <w:nsid w:val="22863097"/>
     <w:multiLevelType w:val="hybridMultilevel"/>
     <w:tmpl w:val="9EB643EE"/>
@@ -1710,7 +2522,7 @@
       </w:pPr>
     </w:lvl>
   </w:abstractNum>
-  <w:abstractNum w:abstractNumId="2">
+  <w:abstractNum w:abstractNumId="3">
     <w:nsid w:val="2A0069AE"/>
     <w:multiLevelType w:val="hybridMultilevel"/>
     <w:tmpl w:val="FD2042B4"/>
@@ -1796,7 +2608,7 @@
       </w:pPr>
     </w:lvl>
   </w:abstractNum>
-  <w:abstractNum w:abstractNumId="3">
+  <w:abstractNum w:abstractNumId="4">
     <w:nsid w:val="2DC76498"/>
     <w:multiLevelType w:val="hybridMultilevel"/>
     <w:tmpl w:val="85766F62"/>
@@ -1909,7 +2721,7 @@
       </w:rPr>
     </w:lvl>
   </w:abstractNum>
-  <w:abstractNum w:abstractNumId="4">
+  <w:abstractNum w:abstractNumId="5">
     <w:nsid w:val="39884C18"/>
     <w:multiLevelType w:val="hybridMultilevel"/>
     <w:tmpl w:val="92068318"/>
@@ -1998,7 +2810,7 @@
       </w:pPr>
     </w:lvl>
   </w:abstractNum>
-  <w:abstractNum w:abstractNumId="5">
+  <w:abstractNum w:abstractNumId="6">
     <w:nsid w:val="40123598"/>
     <w:multiLevelType w:val="hybridMultilevel"/>
     <w:tmpl w:val="35E6125A"/>
@@ -2087,7 +2899,7 @@
       </w:pPr>
     </w:lvl>
   </w:abstractNum>
-  <w:abstractNum w:abstractNumId="6">
+  <w:abstractNum w:abstractNumId="7">
     <w:nsid w:val="4F87212F"/>
     <w:multiLevelType w:val="hybridMultilevel"/>
     <w:tmpl w:val="809E9A18"/>
@@ -2173,7 +2985,7 @@
       </w:pPr>
     </w:lvl>
   </w:abstractNum>
-  <w:abstractNum w:abstractNumId="7">
+  <w:abstractNum w:abstractNumId="8">
     <w:nsid w:val="67027AB6"/>
     <w:multiLevelType w:val="hybridMultilevel"/>
     <w:tmpl w:val="37A04266"/>
@@ -2262,7 +3074,7 @@
       </w:pPr>
     </w:lvl>
   </w:abstractNum>
-  <w:abstractNum w:abstractNumId="8">
+  <w:abstractNum w:abstractNumId="9">
     <w:nsid w:val="7A9337EF"/>
     <w:multiLevelType w:val="hybridMultilevel"/>
     <w:tmpl w:val="5B9837D0"/>
@@ -2357,7 +3169,7 @@
       </w:pPr>
     </w:lvl>
   </w:abstractNum>
-  <w:abstractNum w:abstractNumId="9">
+  <w:abstractNum w:abstractNumId="10">
     <w:nsid w:val="7F093F0D"/>
     <w:multiLevelType w:val="hybridMultilevel"/>
     <w:tmpl w:val="049AE534"/>
@@ -2453,34 +3265,37 @@
     </w:lvl>
   </w:abstractNum>
   <w:num w:numId="1">
+    <w:abstractNumId w:val="2"/>
+  </w:num>
+  <w:num w:numId="2">
+    <w:abstractNumId w:val="8"/>
+  </w:num>
+  <w:num w:numId="3">
     <w:abstractNumId w:val="1"/>
   </w:num>
-  <w:num w:numId="2">
+  <w:num w:numId="4">
+    <w:abstractNumId w:val="10"/>
+  </w:num>
+  <w:num w:numId="5">
+    <w:abstractNumId w:val="4"/>
+  </w:num>
+  <w:num w:numId="6">
     <w:abstractNumId w:val="7"/>
   </w:num>
-  <w:num w:numId="3">
-    <w:abstractNumId w:val="0"/>
+  <w:num w:numId="7">
+    <w:abstractNumId w:val="6"/>
   </w:num>
-  <w:num w:numId="4">
+  <w:num w:numId="8">
+    <w:abstractNumId w:val="5"/>
+  </w:num>
+  <w:num w:numId="9">
     <w:abstractNumId w:val="9"/>
   </w:num>
-  <w:num w:numId="5">
+  <w:num w:numId="10">
     <w:abstractNumId w:val="3"/>
   </w:num>
-  <w:num w:numId="6">
-    <w:abstractNumId w:val="6"/>
-  </w:num>
-  <w:num w:numId="7">
-    <w:abstractNumId w:val="5"/>
-  </w:num>
-  <w:num w:numId="8">
-    <w:abstractNumId w:val="4"/>
-  </w:num>
-  <w:num w:numId="9">
-    <w:abstractNumId w:val="8"/>
-  </w:num>
-  <w:num w:numId="10">
-    <w:abstractNumId w:val="2"/>
+  <w:num w:numId="11">
+    <w:abstractNumId w:val="0"/>
   </w:num>
 </w:numbering>
 </file>

</xml_diff>